<commit_message>
Add unit to length and draft
</commit_message>
<xml_diff>
--- a/mooringlicensing/management/templates/Attachment Template - ML.docx
+++ b/mooringlicensing/management/templates/Attachment Template - ML.docx
@@ -108,25 +108,7 @@
           <w:szCs w:val="16"/>
         </w:rPr>
         <w:tab/>
-        <w:t xml:space="preserve">Application number: {{ </w:t>
-      </w:r>
-      <w:r>
-        <w:rPr>
-          <w:rFonts w:cs="Arial" w:ascii="Arial Nova Light" w:hAnsi="Arial Nova Light"/>
-          <w:color w:val="464646"/>
-          <w:sz w:val="16"/>
-          <w:szCs w:val="16"/>
-        </w:rPr>
-        <w:t>application</w:t>
-      </w:r>
-      <w:r>
-        <w:rPr>
-          <w:rFonts w:cs="Arial" w:ascii="Arial Nova Light" w:hAnsi="Arial Nova Light"/>
-          <w:color w:val="464646"/>
-          <w:sz w:val="16"/>
-          <w:szCs w:val="16"/>
-        </w:rPr>
-        <w:t>.lodgement_number }}</w:t>
+        <w:t>Application number: {{ application.lodgement_number }}</w:t>
       </w:r>
     </w:p>
     <w:p>
@@ -775,7 +757,16 @@
           <w:sz w:val="18"/>
           <w:szCs w:val="18"/>
         </w:rPr>
-        <w:t>{{ licenced_vessel.vessel_length }}</w:t>
+        <w:t xml:space="preserve">{{ licenced_vessel.vessel_length }} </w:t>
+      </w:r>
+      <w:r>
+        <w:rPr>
+          <w:rFonts w:cs="Arial" w:ascii="Arial Nova" w:hAnsi="Arial Nova"/>
+          <w:color w:val="464646"/>
+          <w:sz w:val="18"/>
+          <w:szCs w:val="18"/>
+        </w:rPr>
+        <w:t>m</w:t>
       </w:r>
     </w:p>
     <w:p>
@@ -810,7 +801,16 @@
           <w:sz w:val="18"/>
           <w:szCs w:val="18"/>
         </w:rPr>
-        <w:t>{{ licenced_vessel.vessel_draft }}</w:t>
+        <w:t xml:space="preserve">{{ licenced_vessel.vessel_draft }} </w:t>
+      </w:r>
+      <w:r>
+        <w:rPr>
+          <w:rFonts w:cs="Arial" w:ascii="Arial Nova" w:hAnsi="Arial Nova"/>
+          <w:color w:val="464646"/>
+          <w:sz w:val="18"/>
+          <w:szCs w:val="18"/>
+        </w:rPr>
+        <w:t>m</w:t>
       </w:r>
     </w:p>
     <w:p>
@@ -964,7 +964,16 @@
           <w:sz w:val="18"/>
           <w:szCs w:val="18"/>
         </w:rPr>
-        <w:t>{{ vessel.vessel_length }}</w:t>
+        <w:t xml:space="preserve">{{ vessel.vessel_length }} </w:t>
+      </w:r>
+      <w:r>
+        <w:rPr>
+          <w:rFonts w:cs="Arial" w:ascii="Arial Nova" w:hAnsi="Arial Nova"/>
+          <w:color w:val="464646"/>
+          <w:sz w:val="18"/>
+          <w:szCs w:val="18"/>
+        </w:rPr>
+        <w:t>m</w:t>
       </w:r>
     </w:p>
     <w:p>
@@ -999,7 +1008,16 @@
           <w:sz w:val="18"/>
           <w:szCs w:val="18"/>
         </w:rPr>
-        <w:t>{{ vessel.vessel_draft }}</w:t>
+        <w:t xml:space="preserve">{{ vessel.vessel_draft }} </w:t>
+      </w:r>
+      <w:r>
+        <w:rPr>
+          <w:rFonts w:cs="Arial" w:ascii="Arial Nova" w:hAnsi="Arial Nova"/>
+          <w:color w:val="464646"/>
+          <w:sz w:val="18"/>
+          <w:szCs w:val="18"/>
+        </w:rPr>
+        <w:t>m</w:t>
       </w:r>
     </w:p>
     <w:p>

</xml_diff>